<commit_message>
Sonido y avance de la memoria
Añado al proyecto una selección de sonidos y músicas para añadir en el juego.

También he avanzado un poco la memoria, sobre todo para añadir licencias de los assets empleados.
</commit_message>
<xml_diff>
--- a/Memoria Bags Please.docx
+++ b/Memoria Bags Please.docx
@@ -1,7 +1,7 @@
 
 <file path=word/document.xml><?xml version="1.0" encoding="utf-8"?>
 <w:document xmlns:wpc="http://schemas.microsoft.com/office/word/2010/wordprocessingCanvas" xmlns:mc="http://schemas.openxmlformats.org/markup-compatibility/2006" xmlns:o="urn:schemas-microsoft-com:office:office" xmlns:r="http://schemas.openxmlformats.org/officeDocument/2006/relationships" xmlns:m="http://schemas.openxmlformats.org/officeDocument/2006/math" xmlns:v="urn:schemas-microsoft-com:vml" xmlns:wp14="http://schemas.microsoft.com/office/word/2010/wordprocessingDrawing" xmlns:wp="http://schemas.openxmlformats.org/drawingml/2006/wordprocessingDrawing" xmlns:w10="urn:schemas-microsoft-com:office:word" xmlns:w="http://schemas.openxmlformats.org/wordprocessingml/2006/main" xmlns:w14="http://schemas.microsoft.com/office/word/2010/wordml" xmlns:wpg="http://schemas.microsoft.com/office/word/2010/wordprocessingGroup" xmlns:wpi="http://schemas.microsoft.com/office/word/2010/wordprocessingInk" xmlns:wne="http://schemas.microsoft.com/office/word/2006/wordml" xmlns:wps="http://schemas.microsoft.com/office/word/2010/wordprocessingShape" mc:Ignorable="w14 wp14">
-  <w:background w:color="70358B"/>
+  <w:background w:color="762C78"/>
   <w:body>
     <w:p>
       <w:pPr>
@@ -185,13 +185,13 @@
               </wp:anchor>
             </w:drawing>
           </mc:Choice>
-          <mc:Fallback xmlns:w16se="http://schemas.microsoft.com/office/word/2015/wordml/symex" xmlns:w15="http://schemas.microsoft.com/office/word/2012/wordml" xmlns:cx1="http://schemas.microsoft.com/office/drawing/2015/9/8/chartex" xmlns:cx="http://schemas.microsoft.com/office/drawing/2014/chartex">
+          <mc:Fallback>
             <w:pict>
-              <v:shapetype w14:anchorId="56561B87" id="_x0000_t202" coordsize="21600,21600" o:spt="202" path="m,l,21600r21600,l21600,xe">
+              <v:shapetype id="_x0000_t202" coordsize="21600,21600" o:spt="202" path="m,l,21600r21600,l21600,xe">
                 <v:stroke joinstyle="miter"/>
                 <v:path gradientshapeok="t" o:connecttype="rect"/>
               </v:shapetype>
-              <v:shape id="Cuadro de texto 2" o:spid="_x0000_s1026" type="#_x0000_t202" style="position:absolute;margin-left:0;margin-top:342.4pt;width:451.5pt;height:110.6pt;z-index:251665408;visibility:visible;mso-wrap-style:square;mso-width-percent:0;mso-height-percent:200;mso-wrap-distance-left:9pt;mso-wrap-distance-top:3.6pt;mso-wrap-distance-right:9pt;mso-wrap-distance-bottom:3.6pt;mso-position-horizontal:center;mso-position-horizontal-relative:margin;mso-position-vertical:absolute;mso-position-vertical-relative:text;mso-width-percent:0;mso-height-percent:200;mso-width-relative:margin;mso-height-relative:margin;v-text-anchor:top" o:gfxdata="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" filled="f" stroked="f">
+              <v:shape id="Cuadro de texto 2" o:spid="_x0000_s1026" type="#_x0000_t202" style="position:absolute;margin-left:0;margin-top:342.4pt;width:451.5pt;height:110.6pt;z-index:251665408;visibility:visible;mso-wrap-style:square;mso-width-percent:0;mso-height-percent:200;mso-wrap-distance-left:9pt;mso-wrap-distance-top:3.6pt;mso-wrap-distance-right:9pt;mso-wrap-distance-bottom:3.6pt;mso-position-horizontal:center;mso-position-horizontal-relative:margin;mso-position-vertical:absolute;mso-position-vertical-relative:text;mso-width-percent:0;mso-height-percent:200;mso-width-relative:margin;mso-height-relative:margin;v-text-anchor:top" o:gfxdata="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" filled="f" stroked="f">
                 <v:textbox style="mso-fit-shape-to-text:t">
                   <w:txbxContent>
                     <w:p>
@@ -406,9 +406,9 @@
               </wp:anchor>
             </w:drawing>
           </mc:Choice>
-          <mc:Fallback xmlns:w16se="http://schemas.microsoft.com/office/word/2015/wordml/symex" xmlns:w15="http://schemas.microsoft.com/office/word/2012/wordml" xmlns:cx1="http://schemas.microsoft.com/office/drawing/2015/9/8/chartex" xmlns:cx="http://schemas.microsoft.com/office/drawing/2014/chartex">
+          <mc:Fallback>
             <w:pict>
-              <v:shape w14:anchorId="1DA41C17" id="_x0000_s1027" type="#_x0000_t202" style="position:absolute;margin-left:-46.8pt;margin-top:540.95pt;width:510.75pt;height:159pt;z-index:251668480;visibility:visible;mso-wrap-style:square;mso-width-percent:0;mso-height-percent:0;mso-wrap-distance-left:9pt;mso-wrap-distance-top:3.6pt;mso-wrap-distance-right:9pt;mso-wrap-distance-bottom:3.6pt;mso-position-horizontal:absolute;mso-position-horizontal-relative:margin;mso-position-vertical:absolute;mso-position-vertical-relative:text;mso-width-percent:0;mso-height-percent:0;mso-width-relative:margin;mso-height-relative:margin;v-text-anchor:top" o:gfxdata="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" filled="f" stroked="f">
+              <v:shape id="_x0000_s1027" type="#_x0000_t202" style="position:absolute;margin-left:-46.8pt;margin-top:540.95pt;width:510.75pt;height:159pt;z-index:251668480;visibility:visible;mso-wrap-style:square;mso-width-percent:0;mso-height-percent:0;mso-wrap-distance-left:9pt;mso-wrap-distance-top:3.6pt;mso-wrap-distance-right:9pt;mso-wrap-distance-bottom:3.6pt;mso-position-horizontal:absolute;mso-position-horizontal-relative:margin;mso-position-vertical:absolute;mso-position-vertical-relative:text;mso-width-percent:0;mso-height-percent:0;mso-width-relative:margin;mso-height-relative:margin;v-text-anchor:top" o:gfxdata="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" filled="f" stroked="f">
                 <v:textbox>
                   <w:txbxContent>
                     <w:p>
@@ -1157,7 +1157,7 @@
           <w:color w:val="FFFFFF" w:themeColor="background1"/>
           <w:sz w:val="28"/>
         </w:rPr>
-        <w:t xml:space="preserve">que se controla un supermercado, procurando el máximo de ventas para evitar su quiebra. </w:t>
+        <w:t xml:space="preserve">que se controla un supermercado. </w:t>
       </w:r>
     </w:p>
     <w:p>
@@ -1165,19 +1165,156 @@
         <w:jc w:val="both"/>
         <w:rPr>
           <w:rFonts w:asciiTheme="majorHAnsi" w:hAnsiTheme="majorHAnsi" w:cstheme="majorHAnsi"/>
+          <w:color w:val="FFFFFF" w:themeColor="background1"/>
+          <w:sz w:val="28"/>
+        </w:rPr>
+      </w:pPr>
+      <w:r>
+        <w:rPr>
+          <w:rFonts w:asciiTheme="majorHAnsi" w:hAnsiTheme="majorHAnsi" w:cstheme="majorHAnsi"/>
+          <w:color w:val="FFFFFF" w:themeColor="background1"/>
+          <w:sz w:val="28"/>
+        </w:rPr>
+        <w:t>El objetivo será mantener la satisfacción de los clientes, de manera que podremos dar órdenes a nuestros empleados para que repongan los artículos, atiendan las cajas, eviten robos, etc.</w:t>
+      </w:r>
+    </w:p>
+    <w:p>
+      <w:pPr>
+        <w:jc w:val="both"/>
+        <w:rPr>
+          <w:rFonts w:asciiTheme="majorHAnsi" w:hAnsiTheme="majorHAnsi" w:cstheme="majorHAnsi"/>
+          <w:color w:val="FFFFFF" w:themeColor="background1"/>
+          <w:sz w:val="28"/>
+        </w:rPr>
+      </w:pPr>
+      <w:r>
+        <w:rPr>
+          <w:rFonts w:asciiTheme="majorHAnsi" w:hAnsiTheme="majorHAnsi" w:cstheme="majorHAnsi"/>
+          <w:color w:val="FFFFFF" w:themeColor="background1"/>
+          <w:sz w:val="28"/>
+        </w:rPr>
+        <w:t xml:space="preserve">La eficiencia de nuestro establecimiento se marcará </w:t>
+      </w:r>
+      <w:r>
+        <w:rPr>
+          <w:rFonts w:asciiTheme="majorHAnsi" w:hAnsiTheme="majorHAnsi" w:cstheme="majorHAnsi"/>
           <w:b/>
           <w:color w:val="FFFFFF" w:themeColor="background1"/>
           <w:sz w:val="28"/>
         </w:rPr>
-      </w:pPr>
-      <w:r>
+        <w:t>DE ALGUNA FORMA INDEFINIDA TODAVÍA</w:t>
+      </w:r>
+      <w:r>
+        <w:rPr>
+          <w:rFonts w:asciiTheme="majorHAnsi" w:hAnsiTheme="majorHAnsi" w:cstheme="majorHAnsi"/>
+          <w:color w:val="FFFFFF" w:themeColor="background1"/>
+          <w:sz w:val="28"/>
+        </w:rPr>
+        <w:t>, de modo que cuando éste se acabe nuestro supermercado quebrará, terminando la partida.</w:t>
+      </w:r>
+    </w:p>
+    <w:p>
+      <w:pPr>
+        <w:jc w:val="both"/>
         <w:rPr>
           <w:rFonts w:asciiTheme="majorHAnsi" w:hAnsiTheme="majorHAnsi" w:cstheme="majorHAnsi"/>
           <w:b/>
           <w:color w:val="FFFFFF" w:themeColor="background1"/>
           <w:sz w:val="28"/>
         </w:rPr>
-        <w:t>AQUÍ FALTAN COSAS</w:t>
+      </w:pPr>
+      <w:r>
+        <w:rPr>
+          <w:rFonts w:asciiTheme="majorHAnsi" w:hAnsiTheme="majorHAnsi" w:cstheme="majorHAnsi"/>
+          <w:color w:val="FFFFFF" w:themeColor="background1"/>
+          <w:sz w:val="28"/>
+        </w:rPr>
+        <w:t>De manera genérica, todos los agentes se basan en un esquema GOAP (</w:t>
+      </w:r>
+      <w:proofErr w:type="spellStart"/>
+      <w:r>
+        <w:rPr>
+          <w:rFonts w:asciiTheme="majorHAnsi" w:hAnsiTheme="majorHAnsi" w:cstheme="majorHAnsi"/>
+          <w:i/>
+          <w:color w:val="FFFFFF" w:themeColor="background1"/>
+          <w:sz w:val="28"/>
+        </w:rPr>
+        <w:t>Goal</w:t>
+      </w:r>
+      <w:proofErr w:type="spellEnd"/>
+      <w:r>
+        <w:rPr>
+          <w:rFonts w:asciiTheme="majorHAnsi" w:hAnsiTheme="majorHAnsi" w:cstheme="majorHAnsi"/>
+          <w:i/>
+          <w:color w:val="FFFFFF" w:themeColor="background1"/>
+          <w:sz w:val="28"/>
+        </w:rPr>
+        <w:t xml:space="preserve"> </w:t>
+      </w:r>
+      <w:proofErr w:type="spellStart"/>
+      <w:r>
+        <w:rPr>
+          <w:rFonts w:asciiTheme="majorHAnsi" w:hAnsiTheme="majorHAnsi" w:cstheme="majorHAnsi"/>
+          <w:i/>
+          <w:color w:val="FFFFFF" w:themeColor="background1"/>
+          <w:sz w:val="28"/>
+        </w:rPr>
+        <w:t>Oriented</w:t>
+      </w:r>
+      <w:proofErr w:type="spellEnd"/>
+      <w:r>
+        <w:rPr>
+          <w:rFonts w:asciiTheme="majorHAnsi" w:hAnsiTheme="majorHAnsi" w:cstheme="majorHAnsi"/>
+          <w:i/>
+          <w:color w:val="FFFFFF" w:themeColor="background1"/>
+          <w:sz w:val="28"/>
+        </w:rPr>
+        <w:t xml:space="preserve"> </w:t>
+      </w:r>
+      <w:proofErr w:type="spellStart"/>
+      <w:r>
+        <w:rPr>
+          <w:rFonts w:asciiTheme="majorHAnsi" w:hAnsiTheme="majorHAnsi" w:cstheme="majorHAnsi"/>
+          <w:i/>
+          <w:color w:val="FFFFFF" w:themeColor="background1"/>
+          <w:sz w:val="28"/>
+        </w:rPr>
+        <w:t>Action</w:t>
+      </w:r>
+      <w:proofErr w:type="spellEnd"/>
+      <w:r>
+        <w:rPr>
+          <w:rFonts w:asciiTheme="majorHAnsi" w:hAnsiTheme="majorHAnsi" w:cstheme="majorHAnsi"/>
+          <w:i/>
+          <w:color w:val="FFFFFF" w:themeColor="background1"/>
+          <w:sz w:val="28"/>
+        </w:rPr>
+        <w:t xml:space="preserve"> Plan</w:t>
+      </w:r>
+      <w:r>
+        <w:rPr>
+          <w:rFonts w:asciiTheme="majorHAnsi" w:hAnsiTheme="majorHAnsi" w:cstheme="majorHAnsi"/>
+          <w:color w:val="FFFFFF" w:themeColor="background1"/>
+          <w:sz w:val="28"/>
+        </w:rPr>
+        <w:t>)</w:t>
+      </w:r>
+      <w:r>
+        <w:rPr>
+          <w:rFonts w:asciiTheme="majorHAnsi" w:hAnsiTheme="majorHAnsi" w:cstheme="majorHAnsi"/>
+          <w:color w:val="FFFFFF" w:themeColor="background1"/>
+          <w:sz w:val="28"/>
+        </w:rPr>
+        <w:t xml:space="preserve">, por lo que cada uno tiene una serie de objetivos a cumplir. </w:t>
+      </w:r>
+      <w:r>
+        <w:rPr>
+          <w:rFonts w:asciiTheme="majorHAnsi" w:hAnsiTheme="majorHAnsi" w:cstheme="majorHAnsi"/>
+          <w:b/>
+          <w:color w:val="FFFFFF" w:themeColor="background1"/>
+          <w:sz w:val="28"/>
+        </w:rPr>
+        <w:t xml:space="preserve">COMPLETAR </w:t>
       </w:r>
     </w:p>
     <w:p>
@@ -1185,6 +1322,17 @@
         <w:jc w:val="both"/>
         <w:rPr>
           <w:rFonts w:asciiTheme="majorHAnsi" w:hAnsiTheme="majorHAnsi" w:cstheme="majorHAnsi"/>
+          <w:b/>
+          <w:color w:val="FFFFFF" w:themeColor="background1"/>
+          <w:sz w:val="28"/>
+        </w:rPr>
+      </w:pPr>
+    </w:p>
+    <w:p>
+      <w:pPr>
+        <w:jc w:val="both"/>
+        <w:rPr>
+          <w:rFonts w:asciiTheme="majorHAnsi" w:hAnsiTheme="majorHAnsi" w:cstheme="majorHAnsi"/>
           <w:color w:val="FFFFFF" w:themeColor="background1"/>
           <w:sz w:val="28"/>
         </w:rPr>
@@ -1221,6 +1369,7 @@
         <w:jc w:val="both"/>
         <w:rPr>
           <w:rFonts w:asciiTheme="majorHAnsi" w:hAnsiTheme="majorHAnsi" w:cstheme="majorHAnsi"/>
+          <w:i/>
           <w:color w:val="FFFFFF" w:themeColor="background1"/>
           <w:sz w:val="36"/>
         </w:rPr>
@@ -1230,22 +1379,161 @@
           <w:rPr>
             <w:rStyle w:val="Hipervnculo"/>
             <w:rFonts w:asciiTheme="majorHAnsi" w:hAnsiTheme="majorHAnsi" w:cstheme="majorHAnsi"/>
+            <w:i/>
             <w:color w:val="FFFFFF" w:themeColor="background1"/>
             <w:sz w:val="28"/>
           </w:rPr>
           <w:t>https://github.com/FernandoMoreno98/Bags-Please</w:t>
         </w:r>
       </w:hyperlink>
-      <w:bookmarkStart w:id="1" w:name="_GoBack"/>
+    </w:p>
+    <w:p>
+      <w:pPr>
+        <w:pStyle w:val="Ttulo1"/>
+      </w:pPr>
+      <w:bookmarkStart w:id="1" w:name="_Toc25830776"/>
+      <w:r>
+        <w:t>Descripción de los agentes</w:t>
+      </w:r>
       <w:bookmarkEnd w:id="1"/>
     </w:p>
     <w:p>
       <w:pPr>
+        <w:rPr>
+          <w:rFonts w:ascii="Arial" w:hAnsi="Arial" w:cs="Arial"/>
+          <w:sz w:val="30"/>
+          <w:szCs w:val="30"/>
+        </w:rPr>
+      </w:pPr>
+      <w:r>
+        <w:rPr>
+          <w:rFonts w:ascii="Arial" w:hAnsi="Arial" w:cs="Arial"/>
+          <w:sz w:val="30"/>
+          <w:szCs w:val="30"/>
+        </w:rPr>
+        <w:t xml:space="preserve">Descripción detallada de los </w:t>
+      </w:r>
+      <w:proofErr w:type="gramStart"/>
+      <w:r>
+        <w:rPr>
+          <w:rFonts w:ascii="Arial" w:hAnsi="Arial" w:cs="Arial"/>
+          <w:sz w:val="30"/>
+          <w:szCs w:val="30"/>
+        </w:rPr>
+        <w:t>agentes[</w:t>
+      </w:r>
+      <w:proofErr w:type="gramEnd"/>
+      <w:r>
+        <w:rPr>
+          <w:rFonts w:ascii="Arial" w:hAnsi="Arial" w:cs="Arial"/>
+          <w:sz w:val="30"/>
+          <w:szCs w:val="30"/>
+        </w:rPr>
+        <w:t xml:space="preserve">máximo, 1 página </w:t>
+      </w:r>
+      <w:proofErr w:type="spellStart"/>
+      <w:r>
+        <w:rPr>
+          <w:rFonts w:ascii="Arial" w:hAnsi="Arial" w:cs="Arial"/>
+          <w:sz w:val="30"/>
+          <w:szCs w:val="30"/>
+        </w:rPr>
+        <w:t>poragente</w:t>
+      </w:r>
+      <w:proofErr w:type="spellEnd"/>
+      <w:r>
+        <w:rPr>
+          <w:rFonts w:ascii="Arial" w:hAnsi="Arial" w:cs="Arial"/>
+          <w:sz w:val="30"/>
+          <w:szCs w:val="30"/>
+        </w:rPr>
+        <w:t xml:space="preserve">]Debe contener por </w:t>
+      </w:r>
+      <w:proofErr w:type="spellStart"/>
+      <w:r>
+        <w:rPr>
+          <w:rFonts w:ascii="Arial" w:hAnsi="Arial" w:cs="Arial"/>
+          <w:sz w:val="30"/>
+          <w:szCs w:val="30"/>
+        </w:rPr>
+        <w:t>cadapersonaje:a</w:t>
+      </w:r>
+      <w:proofErr w:type="spellEnd"/>
+      <w:r>
+        <w:rPr>
+          <w:rFonts w:ascii="Arial" w:hAnsi="Arial" w:cs="Arial"/>
+          <w:sz w:val="30"/>
+          <w:szCs w:val="30"/>
+        </w:rPr>
+        <w:t xml:space="preserve">)Nombre y descripción textual </w:t>
+      </w:r>
+      <w:proofErr w:type="spellStart"/>
+      <w:r>
+        <w:rPr>
+          <w:rFonts w:ascii="Arial" w:hAnsi="Arial" w:cs="Arial"/>
+          <w:sz w:val="30"/>
+          <w:szCs w:val="30"/>
+        </w:rPr>
+        <w:t>detallada.b</w:t>
+      </w:r>
+      <w:proofErr w:type="spellEnd"/>
+      <w:r>
+        <w:rPr>
+          <w:rFonts w:ascii="Arial" w:hAnsi="Arial" w:cs="Arial"/>
+          <w:sz w:val="30"/>
+          <w:szCs w:val="30"/>
+        </w:rPr>
+        <w:t>)Tabla de percepciones (Nombre, Implementación, Acceso)c)Tabla de acciones (Nombre, Implementación, Efectos)d)Diagramas de máquinas de estados.</w:t>
+      </w:r>
+    </w:p>
+    <w:p>
+      <w:pPr>
+        <w:pStyle w:val="Ttulo2"/>
+      </w:pPr>
+      <w:r>
+        <w:t>Cajero</w:t>
+      </w:r>
+    </w:p>
+    <w:p>
+      <w:pPr>
+        <w:pStyle w:val="Ttulo2"/>
+      </w:pPr>
+      <w:r>
+        <w:t>Cliente</w:t>
+      </w:r>
+    </w:p>
+    <w:p>
+      <w:pPr>
+        <w:pStyle w:val="Ttulo2"/>
+      </w:pPr>
+      <w:r>
+        <w:t>Seguridad</w:t>
+      </w:r>
+    </w:p>
+    <w:p>
+      <w:pPr>
+        <w:pStyle w:val="Ttulo2"/>
+      </w:pPr>
+      <w:r>
+        <w:t>Ladrón</w:t>
+      </w:r>
+    </w:p>
+    <w:p>
+      <w:pPr>
+        <w:rPr>
+          <w:rFonts w:ascii="Arial" w:hAnsi="Arial" w:cs="Arial"/>
+          <w:color w:val="FFFFFF" w:themeColor="background1"/>
+          <w:sz w:val="24"/>
+        </w:rPr>
+      </w:pPr>
+    </w:p>
+    <w:p>
+      <w:pPr>
         <w:pStyle w:val="Ttulo1"/>
       </w:pPr>
-      <w:bookmarkStart w:id="2" w:name="_Toc25830776"/>
-      <w:r>
-        <w:t>Descripción de los agentes</w:t>
+      <w:bookmarkStart w:id="2" w:name="_Toc25830777"/>
+      <w:r>
+        <w:t>Flujo y estructuras de datos</w:t>
       </w:r>
       <w:bookmarkEnd w:id="2"/>
     </w:p>
@@ -1257,14 +1545,97 @@
           <w:sz w:val="24"/>
         </w:rPr>
       </w:pPr>
+      <w:proofErr w:type="spellStart"/>
+      <w:proofErr w:type="gramStart"/>
+      <w:r>
+        <w:rPr>
+          <w:rFonts w:ascii="Arial" w:hAnsi="Arial" w:cs="Arial"/>
+          <w:sz w:val="30"/>
+          <w:szCs w:val="30"/>
+        </w:rPr>
+        <w:t>quí</w:t>
+      </w:r>
+      <w:proofErr w:type="spellEnd"/>
+      <w:proofErr w:type="gramEnd"/>
+      <w:r>
+        <w:rPr>
+          <w:rFonts w:ascii="Arial" w:hAnsi="Arial" w:cs="Arial"/>
+          <w:sz w:val="30"/>
+          <w:szCs w:val="30"/>
+        </w:rPr>
+        <w:t xml:space="preserve"> se </w:t>
+      </w:r>
+      <w:proofErr w:type="spellStart"/>
+      <w:r>
+        <w:rPr>
+          <w:rFonts w:ascii="Arial" w:hAnsi="Arial" w:cs="Arial"/>
+          <w:sz w:val="30"/>
+          <w:szCs w:val="30"/>
+        </w:rPr>
+        <w:t>detallará:a</w:t>
+      </w:r>
+      <w:proofErr w:type="spellEnd"/>
+      <w:r>
+        <w:rPr>
+          <w:rFonts w:ascii="Arial" w:hAnsi="Arial" w:cs="Arial"/>
+          <w:sz w:val="30"/>
+          <w:szCs w:val="30"/>
+        </w:rPr>
+        <w:t xml:space="preserve">)Cómo fluye la información desde y hacia el entorno (con una tabla).b)Todas las estructuras de datos </w:t>
+      </w:r>
+      <w:r>
+        <w:rPr>
+          <w:rFonts w:ascii="Arial" w:hAnsi="Arial" w:cs="Arial"/>
+          <w:sz w:val="30"/>
+          <w:szCs w:val="30"/>
+        </w:rPr>
+        <w:lastRenderedPageBreak/>
+        <w:t xml:space="preserve">relevantes para el </w:t>
+      </w:r>
+      <w:proofErr w:type="spellStart"/>
+      <w:r>
+        <w:rPr>
+          <w:rFonts w:ascii="Arial" w:hAnsi="Arial" w:cs="Arial"/>
+          <w:sz w:val="30"/>
+          <w:szCs w:val="30"/>
+        </w:rPr>
+        <w:t>comportamientode</w:t>
+      </w:r>
+      <w:proofErr w:type="spellEnd"/>
+      <w:r>
+        <w:rPr>
+          <w:rFonts w:ascii="Arial" w:hAnsi="Arial" w:cs="Arial"/>
+          <w:sz w:val="30"/>
+          <w:szCs w:val="30"/>
+        </w:rPr>
+        <w:t xml:space="preserve"> los personajes, es decir, atributos de los personajes, jugador </w:t>
+      </w:r>
+      <w:proofErr w:type="spellStart"/>
+      <w:r>
+        <w:rPr>
+          <w:rFonts w:ascii="Arial" w:hAnsi="Arial" w:cs="Arial"/>
+          <w:sz w:val="30"/>
+          <w:szCs w:val="30"/>
+        </w:rPr>
+        <w:t>yentorno</w:t>
+      </w:r>
+      <w:proofErr w:type="spellEnd"/>
+      <w:r>
+        <w:rPr>
+          <w:rFonts w:ascii="Arial" w:hAnsi="Arial" w:cs="Arial"/>
+          <w:sz w:val="30"/>
+          <w:szCs w:val="30"/>
+        </w:rPr>
+        <w:t xml:space="preserve"> que influyan en el comportamiento.</w:t>
+      </w:r>
     </w:p>
     <w:p>
       <w:pPr>
         <w:pStyle w:val="Ttulo1"/>
       </w:pPr>
-      <w:bookmarkStart w:id="3" w:name="_Toc25830777"/>
-      <w:r>
-        <w:t>Flujo y estructuras de datos</w:t>
+      <w:bookmarkStart w:id="3" w:name="_Toc25830778"/>
+      <w:r>
+        <w:t>Descripción de algoritmos</w:t>
       </w:r>
       <w:bookmarkEnd w:id="3"/>
     </w:p>
@@ -1276,41 +1647,139 @@
           <w:sz w:val="24"/>
         </w:rPr>
       </w:pPr>
+      <w:r>
+        <w:rPr>
+          <w:rFonts w:ascii="Arial" w:hAnsi="Arial" w:cs="Arial"/>
+          <w:sz w:val="30"/>
+          <w:szCs w:val="30"/>
+        </w:rPr>
+        <w:t xml:space="preserve">Esta sección es opcional. Aquí los alumnos pueden detallar </w:t>
+      </w:r>
+      <w:proofErr w:type="spellStart"/>
+      <w:r>
+        <w:rPr>
+          <w:rFonts w:ascii="Arial" w:hAnsi="Arial" w:cs="Arial"/>
+          <w:sz w:val="30"/>
+          <w:szCs w:val="30"/>
+        </w:rPr>
+        <w:t>losalgoritmos</w:t>
+      </w:r>
+      <w:proofErr w:type="spellEnd"/>
+      <w:r>
+        <w:rPr>
+          <w:rFonts w:ascii="Arial" w:hAnsi="Arial" w:cs="Arial"/>
+          <w:sz w:val="30"/>
+          <w:szCs w:val="30"/>
+        </w:rPr>
+        <w:t xml:space="preserve"> implementados para todas aquellas percepciones o </w:t>
+      </w:r>
+      <w:proofErr w:type="spellStart"/>
+      <w:r>
+        <w:rPr>
+          <w:rFonts w:ascii="Arial" w:hAnsi="Arial" w:cs="Arial"/>
+          <w:sz w:val="30"/>
+          <w:szCs w:val="30"/>
+        </w:rPr>
+        <w:t>accionesque</w:t>
+      </w:r>
+      <w:proofErr w:type="spellEnd"/>
+      <w:r>
+        <w:rPr>
+          <w:rFonts w:ascii="Arial" w:hAnsi="Arial" w:cs="Arial"/>
+          <w:sz w:val="30"/>
+          <w:szCs w:val="30"/>
+        </w:rPr>
+        <w:t xml:space="preserve"> no sean triviales (por ej. línea de visión, búsqueda de caminos...). </w:t>
+      </w:r>
+      <w:proofErr w:type="spellStart"/>
+      <w:r>
+        <w:rPr>
+          <w:rFonts w:ascii="Arial" w:hAnsi="Arial" w:cs="Arial"/>
+          <w:sz w:val="30"/>
+          <w:szCs w:val="30"/>
+        </w:rPr>
+        <w:t>Laidea</w:t>
+      </w:r>
+      <w:proofErr w:type="spellEnd"/>
+      <w:r>
+        <w:rPr>
+          <w:rFonts w:ascii="Arial" w:hAnsi="Arial" w:cs="Arial"/>
+          <w:sz w:val="30"/>
+          <w:szCs w:val="30"/>
+        </w:rPr>
+        <w:t xml:space="preserve"> es que podamos valorar todo esfuerzo extra que hayáis </w:t>
+      </w:r>
+      <w:proofErr w:type="spellStart"/>
+      <w:r>
+        <w:rPr>
+          <w:rFonts w:ascii="Arial" w:hAnsi="Arial" w:cs="Arial"/>
+          <w:sz w:val="30"/>
+          <w:szCs w:val="30"/>
+        </w:rPr>
+        <w:t>realizado</w:t>
+      </w:r>
+      <w:proofErr w:type="gramStart"/>
+      <w:r>
+        <w:rPr>
+          <w:rFonts w:ascii="Arial" w:hAnsi="Arial" w:cs="Arial"/>
+          <w:sz w:val="30"/>
+          <w:szCs w:val="30"/>
+        </w:rPr>
+        <w:t>,por</w:t>
+      </w:r>
+      <w:proofErr w:type="spellEnd"/>
+      <w:proofErr w:type="gramEnd"/>
+      <w:r>
+        <w:rPr>
+          <w:rFonts w:ascii="Arial" w:hAnsi="Arial" w:cs="Arial"/>
+          <w:sz w:val="30"/>
+          <w:szCs w:val="30"/>
+        </w:rPr>
+        <w:t xml:space="preserve"> lo que queda a vuestro criterio qué incluir (si es que queréis </w:t>
+      </w:r>
+      <w:proofErr w:type="spellStart"/>
+      <w:r>
+        <w:rPr>
+          <w:rFonts w:ascii="Arial" w:hAnsi="Arial" w:cs="Arial"/>
+          <w:sz w:val="30"/>
+          <w:szCs w:val="30"/>
+        </w:rPr>
+        <w:t>incluiralgo</w:t>
+      </w:r>
+      <w:proofErr w:type="spellEnd"/>
+      <w:r>
+        <w:rPr>
+          <w:rFonts w:ascii="Arial" w:hAnsi="Arial" w:cs="Arial"/>
+          <w:sz w:val="30"/>
+          <w:szCs w:val="30"/>
+        </w:rPr>
+        <w:t>) en esta sección.</w:t>
+      </w:r>
     </w:p>
     <w:p>
       <w:pPr>
         <w:pStyle w:val="Ttulo1"/>
       </w:pPr>
-      <w:bookmarkStart w:id="4" w:name="_Toc25830778"/>
-      <w:r>
-        <w:t>Descripción de algoritmos</w:t>
+      <w:bookmarkStart w:id="4" w:name="_Toc25830779"/>
+      <w:r>
+        <w:t>Comportamientos emergentes</w:t>
       </w:r>
       <w:bookmarkEnd w:id="4"/>
     </w:p>
     <w:p>
-      <w:pPr>
+      <w:r>
         <w:rPr>
           <w:rFonts w:ascii="Arial" w:hAnsi="Arial" w:cs="Arial"/>
-          <w:color w:val="FFFFFF" w:themeColor="background1"/>
-          <w:sz w:val="24"/>
-        </w:rPr>
-      </w:pPr>
+          <w:sz w:val="30"/>
+          <w:szCs w:val="30"/>
+        </w:rPr>
+        <w:t>Esta sección es opcional. Aquí los alumnos pueden detallar los comportamientos emergentes que pueden ocurrir en el proyecto</w:t>
+      </w:r>
     </w:p>
     <w:p>
       <w:pPr>
         <w:pStyle w:val="Ttulo1"/>
       </w:pPr>
-      <w:bookmarkStart w:id="5" w:name="_Toc25830779"/>
-      <w:r>
-        <w:t>Comportamientos emergentes</w:t>
-      </w:r>
-      <w:bookmarkEnd w:id="5"/>
-    </w:p>
-    <w:p/>
-    <w:p>
-      <w:pPr>
-        <w:pStyle w:val="Ttulo1"/>
-      </w:pPr>
       <w:r>
         <w:t>Reparto de tareas</w:t>
       </w:r>
@@ -1374,6 +1843,7 @@
       <w:r>
         <w:rPr>
           <w:rFonts w:asciiTheme="majorHAnsi" w:hAnsiTheme="majorHAnsi" w:cstheme="majorHAnsi"/>
+          <w:i/>
           <w:color w:val="FFFFFF" w:themeColor="background1"/>
           <w:sz w:val="28"/>
         </w:rPr>
@@ -1383,10 +1853,19 @@
       <w:r>
         <w:rPr>
           <w:rFonts w:asciiTheme="majorHAnsi" w:hAnsiTheme="majorHAnsi" w:cstheme="majorHAnsi"/>
-          <w:color w:val="FFFFFF" w:themeColor="background1"/>
-          <w:sz w:val="28"/>
-        </w:rPr>
-        <w:t xml:space="preserve"> específicos del juego -2D y 3D- y de la búsqueda e integración de los paquetes externos. También realizó </w:t>
+          <w:i/>
+          <w:color w:val="FFFFFF" w:themeColor="background1"/>
+          <w:sz w:val="28"/>
+        </w:rPr>
+        <w:t xml:space="preserve"> </w:t>
+      </w:r>
+      <w:r>
+        <w:rPr>
+          <w:rFonts w:asciiTheme="majorHAnsi" w:hAnsiTheme="majorHAnsi" w:cstheme="majorHAnsi"/>
+          <w:color w:val="FFFFFF" w:themeColor="background1"/>
+          <w:sz w:val="28"/>
+        </w:rPr>
+        <w:t xml:space="preserve">específicos del juego -2D y 3D- y de la búsqueda e integración de los paquetes externos. También realizó </w:t>
       </w:r>
       <w:r>
         <w:rPr>
@@ -1410,7 +1889,31 @@
           <w:color w:val="FFFFFF" w:themeColor="background1"/>
           <w:sz w:val="28"/>
         </w:rPr>
-        <w:t>ídeo explicativo, la memoria y el logotipo. Autor de la idea original.</w:t>
+        <w:t xml:space="preserve">ídeo explicativo, la memoria, la dirección de sonido </w:t>
+      </w:r>
+      <w:r>
+        <w:rPr>
+          <w:rFonts w:asciiTheme="majorHAnsi" w:hAnsiTheme="majorHAnsi" w:cstheme="majorHAnsi"/>
+          <w:color w:val="FFFFFF" w:themeColor="background1"/>
+          <w:sz w:val="28"/>
+        </w:rPr>
+        <w:t xml:space="preserve">y </w:t>
+      </w:r>
+      <w:r>
+        <w:rPr>
+          <w:rFonts w:asciiTheme="majorHAnsi" w:hAnsiTheme="majorHAnsi" w:cstheme="majorHAnsi"/>
+          <w:color w:val="FFFFFF" w:themeColor="background1"/>
+          <w:sz w:val="28"/>
+        </w:rPr>
+        <w:t>la identidad visual</w:t>
+      </w:r>
+      <w:r>
+        <w:rPr>
+          <w:rFonts w:asciiTheme="majorHAnsi" w:hAnsiTheme="majorHAnsi" w:cstheme="majorHAnsi"/>
+          <w:color w:val="FFFFFF" w:themeColor="background1"/>
+          <w:sz w:val="28"/>
+        </w:rPr>
+        <w:t>. Autor de la idea original.</w:t>
       </w:r>
     </w:p>
     <w:p>
@@ -1458,7 +1961,23 @@
           <w:color w:val="FFFFFF" w:themeColor="background1"/>
           <w:sz w:val="28"/>
         </w:rPr>
-        <w:t>Fue programador de agentes y de la interfaz. Colaboró en la gestión del equipo y en la memoria, además de ser el diseñador de sonido del juego.</w:t>
+        <w:t xml:space="preserve">Fue programador de agentes y de la interfaz. Colaboró en la gestión del equipo y en la memoria, además </w:t>
+      </w:r>
+      <w:r>
+        <w:rPr>
+          <w:rFonts w:asciiTheme="majorHAnsi" w:hAnsiTheme="majorHAnsi" w:cstheme="majorHAnsi"/>
+          <w:color w:val="FFFFFF" w:themeColor="background1"/>
+          <w:sz w:val="28"/>
+        </w:rPr>
+        <w:t>implementar</w:t>
+      </w:r>
+      <w:r>
+        <w:rPr>
+          <w:rFonts w:asciiTheme="majorHAnsi" w:hAnsiTheme="majorHAnsi" w:cstheme="majorHAnsi"/>
+          <w:color w:val="FFFFFF" w:themeColor="background1"/>
+          <w:sz w:val="28"/>
+        </w:rPr>
+        <w:t xml:space="preserve"> el sonido del juego.</w:t>
       </w:r>
     </w:p>
     <w:p>
@@ -1531,24 +2050,48 @@
           <w:color w:val="FFFFFF" w:themeColor="background1"/>
           <w:sz w:val="28"/>
         </w:rPr>
-        <w:t>Estos han sido los paquetes externos empleados en esta práctica.</w:t>
-      </w:r>
-    </w:p>
-    <w:p>
-      <w:pPr>
-        <w:rPr>
-          <w:rFonts w:asciiTheme="majorHAnsi" w:hAnsiTheme="majorHAnsi" w:cstheme="majorHAnsi"/>
-          <w:color w:val="FFFFFF" w:themeColor="background1"/>
-          <w:sz w:val="28"/>
-        </w:rPr>
-      </w:pPr>
-      <w:r>
-        <w:rPr>
-          <w:rFonts w:asciiTheme="majorHAnsi" w:hAnsiTheme="majorHAnsi" w:cstheme="majorHAnsi"/>
-          <w:color w:val="FFFFFF" w:themeColor="background1"/>
-          <w:sz w:val="28"/>
-        </w:rPr>
-        <w:t xml:space="preserve">Todos ellos se encuentran en la </w:t>
+        <w:t xml:space="preserve">Estos han sido los </w:t>
+      </w:r>
+      <w:r>
+        <w:rPr>
+          <w:rFonts w:asciiTheme="majorHAnsi" w:hAnsiTheme="majorHAnsi" w:cstheme="majorHAnsi"/>
+          <w:color w:val="FFFFFF" w:themeColor="background1"/>
+          <w:sz w:val="28"/>
+        </w:rPr>
+        <w:t>recursos</w:t>
+      </w:r>
+      <w:r>
+        <w:rPr>
+          <w:rFonts w:asciiTheme="majorHAnsi" w:hAnsiTheme="majorHAnsi" w:cstheme="majorHAnsi"/>
+          <w:color w:val="FFFFFF" w:themeColor="background1"/>
+          <w:sz w:val="28"/>
+        </w:rPr>
+        <w:t xml:space="preserve"> externos empleados en esta práctica.</w:t>
+      </w:r>
+    </w:p>
+    <w:p>
+      <w:pPr>
+        <w:rPr>
+          <w:rFonts w:asciiTheme="majorHAnsi" w:hAnsiTheme="majorHAnsi" w:cstheme="majorHAnsi"/>
+          <w:color w:val="FFFFFF" w:themeColor="background1"/>
+          <w:sz w:val="28"/>
+        </w:rPr>
+      </w:pPr>
+      <w:r>
+        <w:rPr>
+          <w:rFonts w:asciiTheme="majorHAnsi" w:hAnsiTheme="majorHAnsi" w:cstheme="majorHAnsi"/>
+          <w:color w:val="FFFFFF" w:themeColor="background1"/>
+          <w:sz w:val="28"/>
+        </w:rPr>
+        <w:t>Algunos de</w:t>
+      </w:r>
+      <w:r>
+        <w:rPr>
+          <w:rFonts w:asciiTheme="majorHAnsi" w:hAnsiTheme="majorHAnsi" w:cstheme="majorHAnsi"/>
+          <w:color w:val="FFFFFF" w:themeColor="background1"/>
+          <w:sz w:val="28"/>
+        </w:rPr>
+        <w:t xml:space="preserve"> ellos se encuentran en la </w:t>
       </w:r>
       <w:proofErr w:type="spellStart"/>
       <w:r>
@@ -1603,6 +2146,14 @@
           <w:sz w:val="28"/>
         </w:rPr>
         <w:t xml:space="preserve"> con licencia gratuita.</w:t>
+      </w:r>
+      <w:r>
+        <w:rPr>
+          <w:rFonts w:asciiTheme="majorHAnsi" w:hAnsiTheme="majorHAnsi" w:cstheme="majorHAnsi"/>
+          <w:color w:val="FFFFFF" w:themeColor="background1"/>
+          <w:sz w:val="28"/>
+        </w:rPr>
+        <w:t xml:space="preserve"> Otros provienen de páginas externas, pero son de uso libre.</w:t>
       </w:r>
     </w:p>
     <w:p>
@@ -1861,6 +2412,247 @@
     </w:p>
     <w:p>
       <w:pPr>
+        <w:pStyle w:val="Prrafodelista"/>
+        <w:numPr>
+          <w:ilvl w:val="0"/>
+          <w:numId w:val="1"/>
+        </w:numPr>
+        <w:rPr>
+          <w:rFonts w:asciiTheme="majorHAnsi" w:hAnsiTheme="majorHAnsi" w:cstheme="majorHAnsi"/>
+          <w:color w:val="FFFFFF" w:themeColor="background1"/>
+          <w:sz w:val="28"/>
+        </w:rPr>
+      </w:pPr>
+      <w:r>
+        <w:rPr>
+          <w:rFonts w:asciiTheme="majorHAnsi" w:hAnsiTheme="majorHAnsi" w:cstheme="majorHAnsi"/>
+          <w:color w:val="FFFFFF" w:themeColor="background1"/>
+          <w:sz w:val="28"/>
+        </w:rPr>
+        <w:t xml:space="preserve">Música: </w:t>
+      </w:r>
+      <w:proofErr w:type="spellStart"/>
+      <w:r>
+        <w:rPr>
+          <w:rFonts w:asciiTheme="majorHAnsi" w:hAnsiTheme="majorHAnsi" w:cstheme="majorHAnsi"/>
+          <w:b/>
+          <w:i/>
+          <w:color w:val="FFFFFF" w:themeColor="background1"/>
+          <w:sz w:val="28"/>
+        </w:rPr>
+        <w:t>Waltz</w:t>
+      </w:r>
+      <w:proofErr w:type="spellEnd"/>
+      <w:r>
+        <w:rPr>
+          <w:rFonts w:asciiTheme="majorHAnsi" w:hAnsiTheme="majorHAnsi" w:cstheme="majorHAnsi"/>
+          <w:b/>
+          <w:i/>
+          <w:color w:val="FFFFFF" w:themeColor="background1"/>
+          <w:sz w:val="28"/>
+        </w:rPr>
+        <w:t xml:space="preserve"> </w:t>
+      </w:r>
+      <w:proofErr w:type="spellStart"/>
+      <w:r>
+        <w:rPr>
+          <w:rFonts w:asciiTheme="majorHAnsi" w:hAnsiTheme="majorHAnsi" w:cstheme="majorHAnsi"/>
+          <w:b/>
+          <w:i/>
+          <w:color w:val="FFFFFF" w:themeColor="background1"/>
+          <w:sz w:val="28"/>
+        </w:rPr>
+        <w:t>for</w:t>
+      </w:r>
+      <w:proofErr w:type="spellEnd"/>
+      <w:r>
+        <w:rPr>
+          <w:rFonts w:asciiTheme="majorHAnsi" w:hAnsiTheme="majorHAnsi" w:cstheme="majorHAnsi"/>
+          <w:b/>
+          <w:i/>
+          <w:color w:val="FFFFFF" w:themeColor="background1"/>
+          <w:sz w:val="28"/>
+        </w:rPr>
+        <w:t xml:space="preserve"> a </w:t>
+      </w:r>
+      <w:proofErr w:type="spellStart"/>
+      <w:r>
+        <w:rPr>
+          <w:rFonts w:asciiTheme="majorHAnsi" w:hAnsiTheme="majorHAnsi" w:cstheme="majorHAnsi"/>
+          <w:b/>
+          <w:i/>
+          <w:color w:val="FFFFFF" w:themeColor="background1"/>
+          <w:sz w:val="28"/>
+        </w:rPr>
+        <w:t>memory</w:t>
+      </w:r>
+      <w:proofErr w:type="spellEnd"/>
+      <w:r>
+        <w:rPr>
+          <w:rFonts w:asciiTheme="majorHAnsi" w:hAnsiTheme="majorHAnsi" w:cstheme="majorHAnsi"/>
+          <w:color w:val="FFFFFF" w:themeColor="background1"/>
+          <w:sz w:val="28"/>
+        </w:rPr>
+        <w:t xml:space="preserve">, </w:t>
+      </w:r>
+      <w:proofErr w:type="spellStart"/>
+      <w:r>
+        <w:rPr>
+          <w:rFonts w:asciiTheme="majorHAnsi" w:hAnsiTheme="majorHAnsi" w:cstheme="majorHAnsi"/>
+          <w:color w:val="FFFFFF" w:themeColor="background1"/>
+          <w:sz w:val="28"/>
+        </w:rPr>
+        <w:t>Mela</w:t>
+      </w:r>
+      <w:proofErr w:type="spellEnd"/>
+      <w:r>
+        <w:rPr>
+          <w:rFonts w:asciiTheme="majorHAnsi" w:hAnsiTheme="majorHAnsi" w:cstheme="majorHAnsi"/>
+          <w:color w:val="FFFFFF" w:themeColor="background1"/>
+          <w:sz w:val="28"/>
+        </w:rPr>
+        <w:t xml:space="preserve"> (FMA).</w:t>
+      </w:r>
+      <w:r>
+        <w:rPr>
+          <w:rFonts w:asciiTheme="majorHAnsi" w:hAnsiTheme="majorHAnsi" w:cstheme="majorHAnsi"/>
+          <w:color w:val="FFFFFF" w:themeColor="background1"/>
+          <w:sz w:val="28"/>
+        </w:rPr>
+        <w:t xml:space="preserve"> </w:t>
+      </w:r>
+    </w:p>
+    <w:p>
+      <w:pPr>
+        <w:pStyle w:val="Prrafodelista"/>
+        <w:numPr>
+          <w:ilvl w:val="0"/>
+          <w:numId w:val="1"/>
+        </w:numPr>
+        <w:rPr>
+          <w:rFonts w:asciiTheme="majorHAnsi" w:hAnsiTheme="majorHAnsi" w:cstheme="majorHAnsi"/>
+          <w:color w:val="FFFFFF" w:themeColor="background1"/>
+          <w:sz w:val="28"/>
+        </w:rPr>
+      </w:pPr>
+      <w:r>
+        <w:rPr>
+          <w:rFonts w:asciiTheme="majorHAnsi" w:hAnsiTheme="majorHAnsi" w:cstheme="majorHAnsi"/>
+          <w:color w:val="FFFFFF" w:themeColor="background1"/>
+          <w:sz w:val="28"/>
+        </w:rPr>
+        <w:t>Sonidos:</w:t>
+      </w:r>
+      <w:r>
+        <w:rPr>
+          <w:rFonts w:asciiTheme="majorHAnsi" w:hAnsiTheme="majorHAnsi" w:cstheme="majorHAnsi"/>
+          <w:b/>
+          <w:i/>
+          <w:color w:val="FFFFFF" w:themeColor="background1"/>
+          <w:sz w:val="28"/>
+        </w:rPr>
+        <w:t xml:space="preserve"> </w:t>
+      </w:r>
+      <w:proofErr w:type="spellStart"/>
+      <w:r>
+        <w:rPr>
+          <w:rFonts w:asciiTheme="majorHAnsi" w:hAnsiTheme="majorHAnsi" w:cstheme="majorHAnsi"/>
+          <w:b/>
+          <w:i/>
+          <w:color w:val="FFFFFF" w:themeColor="background1"/>
+          <w:sz w:val="28"/>
+        </w:rPr>
+        <w:t>Freesound</w:t>
+      </w:r>
+      <w:proofErr w:type="spellEnd"/>
+      <w:r>
+        <w:rPr>
+          <w:rFonts w:asciiTheme="majorHAnsi" w:hAnsiTheme="majorHAnsi" w:cstheme="majorHAnsi"/>
+          <w:color w:val="FFFFFF" w:themeColor="background1"/>
+          <w:sz w:val="28"/>
+        </w:rPr>
+        <w:t xml:space="preserve"> y </w:t>
+      </w:r>
+      <w:r>
+        <w:rPr>
+          <w:rFonts w:asciiTheme="majorHAnsi" w:hAnsiTheme="majorHAnsi" w:cstheme="majorHAnsi"/>
+          <w:b/>
+          <w:i/>
+          <w:color w:val="FFFFFF" w:themeColor="background1"/>
+          <w:sz w:val="28"/>
+        </w:rPr>
+        <w:t xml:space="preserve">Free Casual </w:t>
+      </w:r>
+      <w:proofErr w:type="spellStart"/>
+      <w:r>
+        <w:rPr>
+          <w:rFonts w:asciiTheme="majorHAnsi" w:hAnsiTheme="majorHAnsi" w:cstheme="majorHAnsi"/>
+          <w:b/>
+          <w:i/>
+          <w:color w:val="FFFFFF" w:themeColor="background1"/>
+          <w:sz w:val="28"/>
+        </w:rPr>
+        <w:t>Game</w:t>
+      </w:r>
+      <w:proofErr w:type="spellEnd"/>
+      <w:r>
+        <w:rPr>
+          <w:rFonts w:asciiTheme="majorHAnsi" w:hAnsiTheme="majorHAnsi" w:cstheme="majorHAnsi"/>
+          <w:b/>
+          <w:i/>
+          <w:color w:val="FFFFFF" w:themeColor="background1"/>
+          <w:sz w:val="28"/>
+        </w:rPr>
+        <w:t xml:space="preserve"> SFX Pack</w:t>
+      </w:r>
+      <w:r>
+        <w:rPr>
+          <w:rFonts w:asciiTheme="majorHAnsi" w:hAnsiTheme="majorHAnsi" w:cstheme="majorHAnsi"/>
+          <w:color w:val="FFFFFF" w:themeColor="background1"/>
+          <w:sz w:val="28"/>
+        </w:rPr>
+        <w:t xml:space="preserve">, </w:t>
+      </w:r>
+      <w:proofErr w:type="spellStart"/>
+      <w:r>
+        <w:rPr>
+          <w:rFonts w:asciiTheme="majorHAnsi" w:hAnsiTheme="majorHAnsi" w:cstheme="majorHAnsi"/>
+          <w:color w:val="FFFFFF" w:themeColor="background1"/>
+          <w:sz w:val="28"/>
+        </w:rPr>
+        <w:t>Dustyroom</w:t>
+      </w:r>
+      <w:proofErr w:type="spellEnd"/>
+      <w:r>
+        <w:rPr>
+          <w:rFonts w:asciiTheme="majorHAnsi" w:hAnsiTheme="majorHAnsi" w:cstheme="majorHAnsi"/>
+          <w:color w:val="FFFFFF" w:themeColor="background1"/>
+          <w:sz w:val="28"/>
+        </w:rPr>
+        <w:t>.</w:t>
+      </w:r>
+      <w:bookmarkStart w:id="5" w:name="_GoBack"/>
+      <w:bookmarkEnd w:id="5"/>
+    </w:p>
+    <w:p>
+      <w:pPr>
+        <w:rPr>
+          <w:rFonts w:asciiTheme="majorHAnsi" w:hAnsiTheme="majorHAnsi" w:cstheme="majorHAnsi"/>
+          <w:color w:val="FFFFFF" w:themeColor="background1"/>
+          <w:sz w:val="28"/>
+        </w:rPr>
+      </w:pPr>
+      <w:r>
+        <w:rPr>
+          <w:rFonts w:asciiTheme="majorHAnsi" w:hAnsiTheme="majorHAnsi" w:cstheme="majorHAnsi"/>
+          <w:color w:val="FFFFFF" w:themeColor="background1"/>
+          <w:sz w:val="28"/>
+        </w:rPr>
+        <w:t>El resto del material no citado es de producción propia.</w:t>
+      </w:r>
+    </w:p>
+    <w:p>
+      <w:pPr>
         <w:pStyle w:val="Ttulo1"/>
       </w:pPr>
       <w:r>
@@ -1881,7 +2673,23 @@
           <w:color w:val="FFFFFF" w:themeColor="background1"/>
           <w:sz w:val="28"/>
         </w:rPr>
-        <w:t>Referencias utilizadas externas al material de la asignatura</w:t>
+        <w:t xml:space="preserve">Referencias utilizadas </w:t>
+      </w:r>
+      <w:r>
+        <w:rPr>
+          <w:rFonts w:asciiTheme="majorHAnsi" w:hAnsiTheme="majorHAnsi" w:cstheme="majorHAnsi"/>
+          <w:color w:val="FFFFFF" w:themeColor="background1"/>
+          <w:sz w:val="28"/>
+        </w:rPr>
+        <w:t>aparte del</w:t>
+      </w:r>
+      <w:r>
+        <w:rPr>
+          <w:rFonts w:asciiTheme="majorHAnsi" w:hAnsiTheme="majorHAnsi" w:cstheme="majorHAnsi"/>
+          <w:color w:val="FFFFFF" w:themeColor="background1"/>
+          <w:sz w:val="28"/>
+        </w:rPr>
+        <w:t xml:space="preserve"> material de la asignatura</w:t>
       </w:r>
       <w:r>
         <w:rPr>
@@ -1919,7 +2727,6 @@
           <w:rPr>
             <w:rStyle w:val="Hipervnculo"/>
             <w:rFonts w:asciiTheme="majorHAnsi" w:hAnsiTheme="majorHAnsi" w:cstheme="majorHAnsi"/>
-            <w:color w:val="FFFFFF" w:themeColor="background1"/>
             <w:sz w:val="28"/>
             <w:lang w:val="en-US"/>
           </w:rPr>
@@ -2018,7 +2825,7 @@
             <w:color w:val="FFFFFF" w:themeColor="background1"/>
             <w:sz w:val="32"/>
           </w:rPr>
-          <w:t>4</w:t>
+          <w:t>5</w:t>
         </w:r>
         <w:r>
           <w:rPr>
@@ -2563,6 +3370,30 @@
       <w:szCs w:val="32"/>
     </w:rPr>
   </w:style>
+  <w:style w:type="paragraph" w:styleId="Ttulo2">
+    <w:name w:val="heading 2"/>
+    <w:basedOn w:val="Normal"/>
+    <w:next w:val="Normal"/>
+    <w:link w:val="Ttulo2Car"/>
+    <w:uiPriority w:val="9"/>
+    <w:unhideWhenUsed/>
+    <w:qFormat/>
+    <w:rsid w:val="0029039F"/>
+    <w:pPr>
+      <w:keepNext/>
+      <w:keepLines/>
+      <w:spacing w:before="200" w:after="0"/>
+      <w:outlineLvl w:val="1"/>
+    </w:pPr>
+    <w:rPr>
+      <w:rFonts w:asciiTheme="majorHAnsi" w:eastAsiaTheme="majorEastAsia" w:hAnsiTheme="majorHAnsi" w:cstheme="majorBidi"/>
+      <w:b/>
+      <w:bCs/>
+      <w:color w:val="FFFFFF" w:themeColor="background1"/>
+      <w:sz w:val="32"/>
+      <w:szCs w:val="26"/>
+    </w:rPr>
+  </w:style>
   <w:style w:type="character" w:default="1" w:styleId="Fuentedeprrafopredeter">
     <w:name w:val="Default Paragraph Font"/>
     <w:uiPriority w:val="1"/>
@@ -2706,7 +3537,7 @@
     <w:uiPriority w:val="99"/>
     <w:semiHidden/>
     <w:unhideWhenUsed/>
-    <w:rsid w:val="00B950F4"/>
+    <w:rsid w:val="00671B1B"/>
     <w:pPr>
       <w:spacing w:after="0" w:line="240" w:lineRule="auto"/>
     </w:pPr>
@@ -2722,11 +3553,26 @@
     <w:link w:val="Textodeglobo"/>
     <w:uiPriority w:val="99"/>
     <w:semiHidden/>
-    <w:rsid w:val="00B950F4"/>
+    <w:rsid w:val="00671B1B"/>
     <w:rPr>
       <w:rFonts w:ascii="Tahoma" w:hAnsi="Tahoma" w:cs="Tahoma"/>
       <w:sz w:val="16"/>
       <w:szCs w:val="16"/>
+    </w:rPr>
+  </w:style>
+  <w:style w:type="character" w:customStyle="1" w:styleId="Ttulo2Car">
+    <w:name w:val="Título 2 Car"/>
+    <w:basedOn w:val="Fuentedeprrafopredeter"/>
+    <w:link w:val="Ttulo2"/>
+    <w:uiPriority w:val="9"/>
+    <w:rsid w:val="0029039F"/>
+    <w:rPr>
+      <w:rFonts w:asciiTheme="majorHAnsi" w:eastAsiaTheme="majorEastAsia" w:hAnsiTheme="majorHAnsi" w:cstheme="majorBidi"/>
+      <w:b/>
+      <w:bCs/>
+      <w:color w:val="FFFFFF" w:themeColor="background1"/>
+      <w:sz w:val="32"/>
+      <w:szCs w:val="26"/>
     </w:rPr>
   </w:style>
 </w:styles>
@@ -2915,6 +3761,30 @@
       <w:szCs w:val="32"/>
     </w:rPr>
   </w:style>
+  <w:style w:type="paragraph" w:styleId="Ttulo2">
+    <w:name w:val="heading 2"/>
+    <w:basedOn w:val="Normal"/>
+    <w:next w:val="Normal"/>
+    <w:link w:val="Ttulo2Car"/>
+    <w:uiPriority w:val="9"/>
+    <w:unhideWhenUsed/>
+    <w:qFormat/>
+    <w:rsid w:val="0029039F"/>
+    <w:pPr>
+      <w:keepNext/>
+      <w:keepLines/>
+      <w:spacing w:before="200" w:after="0"/>
+      <w:outlineLvl w:val="1"/>
+    </w:pPr>
+    <w:rPr>
+      <w:rFonts w:asciiTheme="majorHAnsi" w:eastAsiaTheme="majorEastAsia" w:hAnsiTheme="majorHAnsi" w:cstheme="majorBidi"/>
+      <w:b/>
+      <w:bCs/>
+      <w:color w:val="FFFFFF" w:themeColor="background1"/>
+      <w:sz w:val="32"/>
+      <w:szCs w:val="26"/>
+    </w:rPr>
+  </w:style>
   <w:style w:type="character" w:default="1" w:styleId="Fuentedeprrafopredeter">
     <w:name w:val="Default Paragraph Font"/>
     <w:uiPriority w:val="1"/>
@@ -3058,7 +3928,7 @@
     <w:uiPriority w:val="99"/>
     <w:semiHidden/>
     <w:unhideWhenUsed/>
-    <w:rsid w:val="00B950F4"/>
+    <w:rsid w:val="00671B1B"/>
     <w:pPr>
       <w:spacing w:after="0" w:line="240" w:lineRule="auto"/>
     </w:pPr>
@@ -3074,11 +3944,26 @@
     <w:link w:val="Textodeglobo"/>
     <w:uiPriority w:val="99"/>
     <w:semiHidden/>
-    <w:rsid w:val="00B950F4"/>
+    <w:rsid w:val="00671B1B"/>
     <w:rPr>
       <w:rFonts w:ascii="Tahoma" w:hAnsi="Tahoma" w:cs="Tahoma"/>
       <w:sz w:val="16"/>
       <w:szCs w:val="16"/>
+    </w:rPr>
+  </w:style>
+  <w:style w:type="character" w:customStyle="1" w:styleId="Ttulo2Car">
+    <w:name w:val="Título 2 Car"/>
+    <w:basedOn w:val="Fuentedeprrafopredeter"/>
+    <w:link w:val="Ttulo2"/>
+    <w:uiPriority w:val="9"/>
+    <w:rsid w:val="0029039F"/>
+    <w:rPr>
+      <w:rFonts w:asciiTheme="majorHAnsi" w:eastAsiaTheme="majorEastAsia" w:hAnsiTheme="majorHAnsi" w:cstheme="majorBidi"/>
+      <w:b/>
+      <w:bCs/>
+      <w:color w:val="FFFFFF" w:themeColor="background1"/>
+      <w:sz w:val="32"/>
+      <w:szCs w:val="26"/>
     </w:rPr>
   </w:style>
 </w:styles>
@@ -3350,7 +4235,7 @@
 </file>
 
 <file path=customXml/itemProps1.xml><?xml version="1.0" encoding="utf-8"?>
-<ds:datastoreItem xmlns:ds="http://schemas.openxmlformats.org/officeDocument/2006/customXml" ds:itemID="{70882EC6-77B4-4EB6-A868-9F38F77BD69B}">
+<ds:datastoreItem xmlns:ds="http://schemas.openxmlformats.org/officeDocument/2006/customXml" ds:itemID="{AEED0DBC-06A3-4F4D-A148-94D0E0BDB62F}">
   <ds:schemaRefs>
     <ds:schemaRef ds:uri="http://schemas.openxmlformats.org/officeDocument/2006/bibliography"/>
   </ds:schemaRefs>

</xml_diff>